<commit_message>
fixes and rewrites in conclusion
</commit_message>
<xml_diff>
--- a/report/Conclusion.docx
+++ b/report/Conclusion.docx
@@ -4,91 +4,222 @@
   <w:body>
     <w:p>
       <w:pPr>
-        <w:rPr>
+        <w:pStyle w:val="p3"/>
+        <w:rPr>
+          <w:rFonts w:ascii="Times New Roman" w:hAnsi="Times New Roman"/>
+          <w:sz w:val="24"/>
+          <w:szCs w:val="24"/>
+        </w:rPr>
+      </w:pPr>
+      <w:r>
+        <w:rPr>
+          <w:rFonts w:ascii="Times New Roman" w:hAnsi="Times New Roman"/>
           <w:b/>
           <w:bCs/>
-        </w:rPr>
-      </w:pPr>
-      <w:r>
-        <w:rPr>
-          <w:b/>
-          <w:bCs/>
-        </w:rPr>
-        <w:t>Conclusions</w:t>
-      </w:r>
-    </w:p>
-    <w:p>
-      <w:r>
-        <w:rPr>
-          <w:b/>
-          <w:bCs/>
-        </w:rPr>
-        <w:t>6.1 Results explained (75 words)</w:t>
-      </w:r>
-      <w:r>
-        <w:br/>
-        <w:t xml:space="preserve">Analysis of the dataset revealed significant differences in income proportions between educational levels. Higher income groups (&gt;50K) demonstrated a substantial association with higher educational </w:t>
-      </w:r>
-      <w:r>
-        <w:t>accomplishment</w:t>
-      </w:r>
-      <w:r>
-        <w:t xml:space="preserve">, whilst lower education levels tended to fall into the ≤50K category. Those with a doctorate or master's degree, for instance, are stacked toward the higher wage brackets. The chi-square test provided statistical support for these, confirming the study's </w:t>
-      </w:r>
-      <w:r>
-        <w:t>hypothesis</w:t>
-      </w:r>
-      <w:r>
-        <w:t xml:space="preserve"> regarding the relationship between education and income distribution.</w:t>
+          <w:sz w:val="24"/>
+          <w:szCs w:val="24"/>
+        </w:rPr>
+        <w:t>6. Conclusions</w:t>
       </w:r>
     </w:p>
     <w:p>
       <w:pPr>
-        <w:rPr>
-          <w:lang w:val="en-IN"/>
+        <w:pStyle w:val="p4"/>
+        <w:rPr>
+          <w:rFonts w:ascii="Times New Roman" w:hAnsi="Times New Roman"/>
+          <w:sz w:val="24"/>
+          <w:szCs w:val="24"/>
+        </w:rPr>
+      </w:pPr>
+    </w:p>
+    <w:p>
+      <w:pPr>
+        <w:pStyle w:val="p5"/>
+        <w:rPr>
+          <w:rFonts w:ascii="Times New Roman" w:hAnsi="Times New Roman"/>
+          <w:sz w:val="24"/>
+          <w:szCs w:val="24"/>
         </w:rPr>
       </w:pPr>
       <w:r>
         <w:rPr>
+          <w:rFonts w:ascii="Times New Roman" w:hAnsi="Times New Roman"/>
           <w:b/>
           <w:bCs/>
-        </w:rPr>
-        <w:t>6.2 Interpretation of the results (75 words)</w:t>
-      </w:r>
-      <w:r>
-        <w:br/>
-      </w:r>
-      <w:r>
-        <w:rPr>
-          <w:lang w:val="en-IN"/>
-        </w:rPr>
-        <w:t>These Results highlight how important education is in shaping adult income distribution in the United States. According to the findings, strategies that increase access to higher education may help to reduce income inequality. Targeted interventions are crucial to closing the income gap for groups with few educational options. In a larger sense, the study highlights the important connection between economic mobility and educational achievement, highlighting education as a tool for lowering the income gap.</w:t>
+          <w:sz w:val="24"/>
+          <w:szCs w:val="24"/>
+        </w:rPr>
+        <w:t>6.1 Results explained (75 words)</w:t>
       </w:r>
     </w:p>
     <w:p>
       <w:pPr>
-        <w:rPr>
-          <w:lang w:val="en-IN"/>
+        <w:pStyle w:val="p4"/>
+        <w:rPr>
+          <w:rFonts w:ascii="Times New Roman" w:hAnsi="Times New Roman"/>
+          <w:sz w:val="24"/>
+          <w:szCs w:val="24"/>
+        </w:rPr>
+      </w:pPr>
+    </w:p>
+    <w:p>
+      <w:pPr>
+        <w:pStyle w:val="p1"/>
+        <w:rPr>
+          <w:rFonts w:ascii="Times New Roman" w:hAnsi="Times New Roman"/>
+          <w:sz w:val="24"/>
+          <w:szCs w:val="24"/>
         </w:rPr>
       </w:pPr>
       <w:r>
         <w:rPr>
+          <w:rFonts w:ascii="Times New Roman" w:hAnsi="Times New Roman"/>
+          <w:sz w:val="24"/>
+          <w:szCs w:val="24"/>
+        </w:rPr>
+        <w:t>The analysis revealed significant differences in income proportions across educational levels. Higher income groups (</w:t>
+      </w:r>
+      <w:r>
+        <w:rPr>
+          <w:rStyle w:val="s2"/>
+          <w:rFonts w:ascii="Times New Roman" w:eastAsiaTheme="majorEastAsia" w:hAnsi="Times New Roman"/>
+          <w:sz w:val="24"/>
+          <w:szCs w:val="24"/>
+        </w:rPr>
+        <w:t>&gt;50K</w:t>
+      </w:r>
+      <w:r>
+        <w:rPr>
+          <w:rFonts w:ascii="Times New Roman" w:hAnsi="Times New Roman"/>
+          <w:sz w:val="24"/>
+          <w:szCs w:val="24"/>
+        </w:rPr>
+        <w:t>) are strongly associated with advanced education, while lower income groups (</w:t>
+      </w:r>
+      <w:r>
+        <w:rPr>
+          <w:rStyle w:val="s2"/>
+          <w:rFonts w:ascii="Times New Roman" w:eastAsiaTheme="majorEastAsia" w:hAnsi="Times New Roman"/>
+          <w:sz w:val="24"/>
+          <w:szCs w:val="24"/>
+        </w:rPr>
+        <w:t>&lt;=50K</w:t>
+      </w:r>
+      <w:r>
+        <w:rPr>
+          <w:rFonts w:ascii="Times New Roman" w:hAnsi="Times New Roman"/>
+          <w:sz w:val="24"/>
+          <w:szCs w:val="24"/>
+        </w:rPr>
+        <w:t>) are predominantly linked to lower education levels. For example, individuals with doctorate or master’s degrees are more likely to earn higher incomes. The Chi-Square Test confirmed these findings, providing statistical support for the hypothesis that education level significantly influences income distribution.</w:t>
+      </w:r>
+    </w:p>
+    <w:p>
+      <w:pPr>
+        <w:pStyle w:val="p2"/>
+      </w:pPr>
+    </w:p>
+    <w:p>
+      <w:pPr>
+        <w:pStyle w:val="p5"/>
+        <w:rPr>
+          <w:rFonts w:ascii="Times New Roman" w:hAnsi="Times New Roman"/>
+          <w:sz w:val="24"/>
+          <w:szCs w:val="24"/>
+        </w:rPr>
+      </w:pPr>
+      <w:r>
+        <w:rPr>
+          <w:rFonts w:ascii="Times New Roman" w:hAnsi="Times New Roman"/>
           <w:b/>
           <w:bCs/>
+          <w:sz w:val="24"/>
+          <w:szCs w:val="24"/>
+        </w:rPr>
+        <w:t>6.2 Interpretation of the results (75 words)</w:t>
+      </w:r>
+    </w:p>
+    <w:p>
+      <w:pPr>
+        <w:pStyle w:val="p4"/>
+        <w:rPr>
+          <w:rFonts w:ascii="Times New Roman" w:hAnsi="Times New Roman"/>
+          <w:sz w:val="24"/>
+          <w:szCs w:val="24"/>
+        </w:rPr>
+      </w:pPr>
+    </w:p>
+    <w:p>
+      <w:pPr>
+        <w:pStyle w:val="p1"/>
+        <w:rPr>
+          <w:rFonts w:ascii="Times New Roman" w:hAnsi="Times New Roman"/>
+          <w:sz w:val="24"/>
+          <w:szCs w:val="24"/>
+        </w:rPr>
+      </w:pPr>
+      <w:r>
+        <w:rPr>
+          <w:rFonts w:ascii="Times New Roman" w:hAnsi="Times New Roman"/>
+          <w:sz w:val="24"/>
+          <w:szCs w:val="24"/>
+        </w:rPr>
+        <w:t>The results emphasize the critical role of education in shaping income distribution among adults. Higher education levels are associated with greater economic mobility, suggesting that expanding access to advanced education could reduce income inequality. Targeted interventions to support underrepresented groups in achieving higher education are essential. More broadly, the findings highlight education as a vital tool for addressing income disparity and promoting economic equity in the long term.</w:t>
+      </w:r>
+    </w:p>
+    <w:p>
+      <w:pPr>
+        <w:pStyle w:val="p2"/>
+      </w:pPr>
+    </w:p>
+    <w:p>
+      <w:pPr>
+        <w:pStyle w:val="p5"/>
+        <w:rPr>
+          <w:rFonts w:ascii="Times New Roman" w:hAnsi="Times New Roman"/>
+          <w:sz w:val="24"/>
+          <w:szCs w:val="24"/>
+        </w:rPr>
+      </w:pPr>
+      <w:r>
+        <w:rPr>
+          <w:rFonts w:ascii="Times New Roman" w:hAnsi="Times New Roman"/>
+          <w:b/>
+          <w:bCs/>
+          <w:sz w:val="24"/>
+          <w:szCs w:val="24"/>
         </w:rPr>
         <w:t>6.3 Reasons and/or implications for future work, limitations of your study (50 words)</w:t>
       </w:r>
+    </w:p>
+    <w:p>
+      <w:pPr>
+        <w:pStyle w:val="p4"/>
+        <w:rPr>
+          <w:rFonts w:ascii="Times New Roman" w:hAnsi="Times New Roman"/>
+          <w:sz w:val="24"/>
+          <w:szCs w:val="24"/>
+        </w:rPr>
+      </w:pPr>
+    </w:p>
+    <w:p>
+      <w:pPr>
+        <w:pStyle w:val="p1"/>
+        <w:rPr>
+          <w:rFonts w:ascii="Times New Roman" w:hAnsi="Times New Roman"/>
+          <w:sz w:val="24"/>
+          <w:szCs w:val="24"/>
+        </w:rPr>
+      </w:pPr>
       <w:r>
-        <w:br/>
-      </w:r>
-      <w:r>
-        <w:rPr>
-          <w:lang w:val="en-IN"/>
-        </w:rPr>
-        <w:t>The study's accuracy in evaluating the complex financial effects of schooling is limited by its dependence on categorical income data. Future studies might include other factors like experience and employment sector. Adding continuous information would further enhance our understanding of the long-term economic impacts of schooling by revealing trends in income over time.</w:t>
+        <w:rPr>
+          <w:rFonts w:ascii="Times New Roman" w:hAnsi="Times New Roman"/>
+          <w:sz w:val="24"/>
+          <w:szCs w:val="24"/>
+        </w:rPr>
+        <w:t>This study’s reliance on categorical income data limits its ability to capture the nuanced financial impacts of education. Future research could incorporate continuous income variables, along with factors such as work experience and industry. This would provide deeper insights into how education shapes income trajectories over time, further enriching the analysis.</w:t>
       </w:r>
     </w:p>
-    <w:p/>
     <w:sectPr>
       <w:pgSz w:w="12240" w:h="15840"/>
       <w:pgMar w:top="1440" w:right="1440" w:bottom="1440" w:left="1440" w:header="708" w:footer="708" w:gutter="0"/>
@@ -700,6 +831,7 @@
   <w:style w:type="character" w:default="1" w:styleId="DefaultParagraphFont">
     <w:name w:val="Default Paragraph Font"/>
     <w:uiPriority w:val="1"/>
+    <w:semiHidden/>
     <w:unhideWhenUsed/>
   </w:style>
   <w:style w:type="table" w:default="1" w:styleId="TableNormal">
@@ -1012,6 +1144,90 @@
       <w:smallCaps/>
       <w:color w:val="365F91" w:themeColor="accent1" w:themeShade="BF"/>
       <w:spacing w:val="5"/>
+    </w:rPr>
+  </w:style>
+  <w:style w:type="paragraph" w:customStyle="1" w:styleId="p1">
+    <w:name w:val="p1"/>
+    <w:basedOn w:val="Normal"/>
+    <w:rsid w:val="003A0ED6"/>
+    <w:pPr>
+      <w:spacing w:after="0" w:line="240" w:lineRule="auto"/>
+    </w:pPr>
+    <w:rPr>
+      <w:rFonts w:ascii=".AppleSystemUIFont" w:eastAsia="Times New Roman" w:hAnsi=".AppleSystemUIFont" w:cs="Times New Roman"/>
+      <w:color w:val="0E0E0E"/>
+      <w:sz w:val="21"/>
+      <w:szCs w:val="21"/>
+      <w:lang w:val="en-GB" w:eastAsia="en-GB"/>
+    </w:rPr>
+  </w:style>
+  <w:style w:type="paragraph" w:customStyle="1" w:styleId="p2">
+    <w:name w:val="p2"/>
+    <w:basedOn w:val="Normal"/>
+    <w:rsid w:val="003A0ED6"/>
+    <w:pPr>
+      <w:spacing w:after="0" w:line="240" w:lineRule="auto"/>
+    </w:pPr>
+    <w:rPr>
+      <w:rFonts w:ascii="Times New Roman" w:eastAsia="Times New Roman" w:hAnsi="Times New Roman" w:cs="Times New Roman"/>
+      <w:sz w:val="24"/>
+      <w:szCs w:val="24"/>
+      <w:lang w:val="en-GB" w:eastAsia="en-GB"/>
+    </w:rPr>
+  </w:style>
+  <w:style w:type="paragraph" w:customStyle="1" w:styleId="p3">
+    <w:name w:val="p3"/>
+    <w:basedOn w:val="Normal"/>
+    <w:rsid w:val="003A0ED6"/>
+    <w:pPr>
+      <w:spacing w:after="0" w:line="240" w:lineRule="auto"/>
+    </w:pPr>
+    <w:rPr>
+      <w:rFonts w:ascii=".AppleSystemUIFont" w:eastAsia="Times New Roman" w:hAnsi=".AppleSystemUIFont" w:cs="Times New Roman"/>
+      <w:color w:val="0E0E0E"/>
+      <w:sz w:val="23"/>
+      <w:szCs w:val="23"/>
+      <w:lang w:val="en-GB" w:eastAsia="en-GB"/>
+    </w:rPr>
+  </w:style>
+  <w:style w:type="paragraph" w:customStyle="1" w:styleId="p4">
+    <w:name w:val="p4"/>
+    <w:basedOn w:val="Normal"/>
+    <w:rsid w:val="003A0ED6"/>
+    <w:pPr>
+      <w:spacing w:after="0" w:line="240" w:lineRule="auto"/>
+    </w:pPr>
+    <w:rPr>
+      <w:rFonts w:ascii=".AppleSystemUIFont" w:eastAsia="Times New Roman" w:hAnsi=".AppleSystemUIFont" w:cs="Times New Roman"/>
+      <w:color w:val="0E0E0E"/>
+      <w:sz w:val="21"/>
+      <w:szCs w:val="21"/>
+      <w:lang w:val="en-GB" w:eastAsia="en-GB"/>
+    </w:rPr>
+  </w:style>
+  <w:style w:type="paragraph" w:customStyle="1" w:styleId="p5">
+    <w:name w:val="p5"/>
+    <w:basedOn w:val="Normal"/>
+    <w:rsid w:val="003A0ED6"/>
+    <w:pPr>
+      <w:spacing w:after="0" w:line="240" w:lineRule="auto"/>
+    </w:pPr>
+    <w:rPr>
+      <w:rFonts w:ascii=".AppleSystemUIFont" w:eastAsia="Times New Roman" w:hAnsi=".AppleSystemUIFont" w:cs="Times New Roman"/>
+      <w:color w:val="0E0E0E"/>
+      <w:sz w:val="20"/>
+      <w:szCs w:val="20"/>
+      <w:lang w:val="en-GB" w:eastAsia="en-GB"/>
+    </w:rPr>
+  </w:style>
+  <w:style w:type="character" w:customStyle="1" w:styleId="s2">
+    <w:name w:val="s2"/>
+    <w:basedOn w:val="DefaultParagraphFont"/>
+    <w:rsid w:val="003A0ED6"/>
+    <w:rPr>
+      <w:rFonts w:ascii=".AppleSystemUIFontMonospaced" w:hAnsi=".AppleSystemUIFontMonospaced" w:hint="default"/>
+      <w:sz w:val="21"/>
+      <w:szCs w:val="21"/>
     </w:rPr>
   </w:style>
 </w:styles>

</xml_diff>